<commit_message>
Implementacion de clases para las tablas en java
</commit_message>
<xml_diff>
--- a/Reto Barberia.docx
+++ b/Reto Barberia.docx
@@ -153,10 +153,10 @@
           <w:noProof/>
         </w:rPr>
         <w:drawing>
-          <wp:inline distT="0" distB="0" distL="0" distR="0" wp14:anchorId="7503777F" wp14:editId="1DB6BA3E">
-            <wp:extent cx="5612130" cy="3119120"/>
-            <wp:effectExtent l="0" t="0" r="7620" b="5080"/>
-            <wp:docPr id="2" name="Imagen 2"/>
+          <wp:inline distT="0" distB="0" distL="0" distR="0" wp14:anchorId="1B55F9DB" wp14:editId="08CA25DB">
+            <wp:extent cx="5612130" cy="2982595"/>
+            <wp:effectExtent l="0" t="0" r="7620" b="8255"/>
+            <wp:docPr id="4" name="Imagen 4"/>
             <wp:cNvGraphicFramePr>
               <a:graphicFrameLocks xmlns:a="http://schemas.openxmlformats.org/drawingml/2006/main" noChangeAspect="1"/>
             </wp:cNvGraphicFramePr>
@@ -176,7 +176,7 @@
                   <pic:spPr>
                     <a:xfrm>
                       <a:off x="0" y="0"/>
-                      <a:ext cx="5612130" cy="3119120"/>
+                      <a:ext cx="5612130" cy="2982595"/>
                     </a:xfrm>
                     <a:prstGeom prst="rect">
                       <a:avLst/>
@@ -191,100 +191,831 @@
     </w:p>
     <w:p/>
     <w:p/>
-    <w:p>
-      <w:r>
-        <w:t>Claro, aquí te explico en detalle las relaciones con cardinalidades fuertes y débiles para el ejercicio de la barbería:</w:t>
-      </w:r>
-    </w:p>
-    <w:p/>
-    <w:p>
-      <w:r>
-        <w:t>Empleados: La entidad Empleados tiene una cardinalidad fuerte con la relación Historial de Servicios, ya que un empleado puede tener varios registros de servicios en el historial. Por otro lado, tiene una cardinalidad débil con la relación Citas, ya que un empleado solo puede ser asignado a una cita, pero la cita no depende necesariamente de un empleado específico.</w:t>
-      </w:r>
-    </w:p>
-    <w:p/>
-    <w:p>
-      <w:r>
-        <w:t>Clientes: La entidad Clientes tiene una cardinalidad fuerte con la relación Historial de Servicios, ya que un cliente puede tener varios registros de servicios en el historial. También tiene una cardinalidad fuerte con la relación Citas, ya que un cliente puede tener varias citas con diferentes empleados.</w:t>
-      </w:r>
-    </w:p>
-    <w:p/>
-    <w:p>
-      <w:r>
-        <w:t>Historial de Servicios: La entidad Historial de Servicios tiene una cardinalidad fuerte tanto con la entidad Empleados como con la entidad Clientes, ya que un servicio está relacionado directamente con un empleado y un cliente.</w:t>
-      </w:r>
-    </w:p>
-    <w:p/>
-    <w:p>
-      <w:r>
-        <w:t>Citas: La entidad Citas tiene una cardinalidad fuerte con la entidad Empleados, ya que una cita está directamente relacionada con un empleado específico. Por otro lado, tiene una cardinalidad débil con la entidad Clientes, ya que una cita solo puede ser asignada a un cliente, pero la existencia de la cita no depende directamente del cliente.</w:t>
-      </w:r>
-    </w:p>
-    <w:p/>
-    <w:p>
-      <w:r>
-        <w:t>Productos: La entidad Productos tiene una cardinalidad fuerte con la entidad Proveedor, ya que cada producto proviene de un proveedor específico. Además, tiene una cardinalidad débil con la entidad Historial de Ventas, ya que un producto puede ser vendido varias veces en diferentes transacciones.</w:t>
-      </w:r>
-    </w:p>
-    <w:p/>
-    <w:p>
-      <w:r>
-        <w:t>Proveedor: La entidad Proveedor tiene una cardinalidad fuerte con la entidad Productos, ya que un proveedor suministra varios productos.</w:t>
-      </w:r>
-    </w:p>
-    <w:p/>
-    <w:p>
-      <w:r>
-        <w:t>Historial de Ventas: La entidad Historial de Ventas tiene una cardinalidad fuerte tanto con la entidad Empleados como con la entidad Clientes, ya que una venta está relacionada directamente con un empleado y un cliente. Además, tiene una cardinalidad débil con la entidad Productos, ya que una venta implica un producto específico pero un producto puede ser vendido varias veces en diferentes transacciones.</w:t>
-      </w:r>
-    </w:p>
-    <w:p/>
-    <w:p>
-      <w:r>
-        <w:t>Identificar las relaciones entre las entidades: A continuación se muestran las relaciones entre las entidades:</w:t>
-      </w:r>
-    </w:p>
+    <w:p/>
+    <w:p/>
     <w:p>
       <w:r>
         <w:lastRenderedPageBreak/>
-        <w:t>Empleados y Servicios: Un empleado puede realizar muchos servicios, pero un servicio solo puede ser realizado por un empleado.</w:t>
-      </w:r>
-    </w:p>
-    <w:p>
-      <w:r>
-        <w:t>Clientes y Servicios: Un cliente puede recibir muchos servicios, pero un servicio solo puede ser recibido por un cliente.</w:t>
-      </w:r>
-    </w:p>
-    <w:p>
-      <w:r>
-        <w:t>Empleados y Citas: Un empleado puede tener muchas citas, pero una cita solo puede ser programada para un empleado.</w:t>
-      </w:r>
-    </w:p>
-    <w:p>
-      <w:r>
-        <w:t>Clientes y Citas: Un cliente puede tener muchas citas, pero una cita solo puede ser programada para un cliente.</w:t>
-      </w:r>
-    </w:p>
-    <w:p>
-      <w:r>
-        <w:t>Servicios y Productos: Un servicio puede requerir muchos productos, y un producto puede ser requerido por muchos servicios.</w:t>
-      </w:r>
-    </w:p>
-    <w:p>
-      <w:r>
-        <w:t>Productos y Proveedores: Un proveedor puede suministrar muchos productos, y un producto puede ser suministrado por un proveedor.</w:t>
-      </w:r>
-    </w:p>
-    <w:p>
-      <w:r>
-        <w:t>Empleados y Ventas: Un empleado puede vender muchos productos, y un producto puede ser vendido por muchos empleados.</w:t>
-      </w:r>
-    </w:p>
-    <w:p>
-      <w:r>
-        <w:t>Clientes y Ventas: Un cliente puede comprar muchos productos, y un producto puede ser comprado por muchos clientes.</w:t>
-      </w:r>
-    </w:p>
+        <w:t>Las relaciones entre las entidades son las siguientes:</w:t>
+      </w:r>
+    </w:p>
+    <w:p/>
+    <w:p>
+      <w:r>
+        <w:t>La entidad "Empleados" tiene una relación de uno a muchos con la entidad "Servicios", ya que un empleado puede prestar muchos servicios, pero un servicio solo puede ser prestado por un empleado.</w:t>
+      </w:r>
+    </w:p>
+    <w:p>
+      <w:r>
+        <w:t>La entidad "Clientes" tiene una relación de uno a muchos con la entidad "Citas", ya que un cliente puede tener muchas citas, pero una cita solo puede ser programada para un cliente.</w:t>
+      </w:r>
+    </w:p>
+    <w:p>
+      <w:r>
+        <w:t>La entidad "Empleados" tiene una relación de uno a muchos con la entidad "Citas", ya que un empleado puede tener muchas citas, pero una cita solo puede ser asignada a un empleado.</w:t>
+      </w:r>
+    </w:p>
+    <w:p>
+      <w:r>
+        <w:t>La entidad "Productos" tiene una relación de uno a muchos con la entidad "Ventas", ya que un producto puede ser vendido muchas veces, pero una venta solo puede incluir un producto.</w:t>
+      </w:r>
+    </w:p>
+    <w:p>
+      <w:r>
+        <w:t>La entidad "Empleados" tiene una relación de uno a muchos con la entidad "Ventas", ya que un empleado puede hacer muchas ventas, pero una venta solo puede ser realizada por un empleado.</w:t>
+      </w:r>
+    </w:p>
+    <w:p>
+      <w:r>
+        <w:t>La entidad "Clientes" tiene una relación de uno a muchos con la entidad "Ventas", ya que un cliente puede hacer muchas compras, pero una compra solo puede ser realizada por un cliente.</w:t>
+      </w:r>
+    </w:p>
+    <w:p/>
+    <w:p/>
+    <w:p>
+      <w:r>
+        <w:t xml:space="preserve">Modelo relación </w:t>
+      </w:r>
+    </w:p>
+    <w:p>
+      <w:r>
+        <w:rPr>
+          <w:noProof/>
+        </w:rPr>
+        <w:drawing>
+          <wp:inline distT="0" distB="0" distL="0" distR="0" wp14:anchorId="58D347C7" wp14:editId="07B5856D">
+            <wp:extent cx="5612130" cy="3583305"/>
+            <wp:effectExtent l="0" t="0" r="7620" b="0"/>
+            <wp:docPr id="3" name="Imagen 3"/>
+            <wp:cNvGraphicFramePr>
+              <a:graphicFrameLocks xmlns:a="http://schemas.openxmlformats.org/drawingml/2006/main" noChangeAspect="1"/>
+            </wp:cNvGraphicFramePr>
+            <a:graphic xmlns:a="http://schemas.openxmlformats.org/drawingml/2006/main">
+              <a:graphicData uri="http://schemas.openxmlformats.org/drawingml/2006/picture">
+                <pic:pic xmlns:pic="http://schemas.openxmlformats.org/drawingml/2006/picture">
+                  <pic:nvPicPr>
+                    <pic:cNvPr id="1" name=""/>
+                    <pic:cNvPicPr/>
+                  </pic:nvPicPr>
+                  <pic:blipFill>
+                    <a:blip r:embed="rId6"/>
+                    <a:stretch>
+                      <a:fillRect/>
+                    </a:stretch>
+                  </pic:blipFill>
+                  <pic:spPr>
+                    <a:xfrm>
+                      <a:off x="0" y="0"/>
+                      <a:ext cx="5612130" cy="3583305"/>
+                    </a:xfrm>
+                    <a:prstGeom prst="rect">
+                      <a:avLst/>
+                    </a:prstGeom>
+                  </pic:spPr>
+                </pic:pic>
+              </a:graphicData>
+            </a:graphic>
+          </wp:inline>
+        </w:drawing>
+      </w:r>
+    </w:p>
+    <w:p/>
+    <w:p>
+      <w:r>
+        <w:t xml:space="preserve">Normalizar </w:t>
+      </w:r>
+    </w:p>
+    <w:p/>
+    <w:p>
+      <w:r>
+        <w:t>Para aplicar la primera forma normal a esta base de datos, se debe revisar cada tabla y asegurarse de que cada columna tenga un valor único y que no haya valores repetidos. En caso de que una tabla contenga valores repetidos, estos se deben eliminar y crear una nueva tabla para almacenarlos.</w:t>
+      </w:r>
+    </w:p>
+    <w:p/>
+    <w:p>
+      <w:r>
+        <w:t xml:space="preserve">En este caso, se puede ver que las </w:t>
+      </w:r>
+      <w:proofErr w:type="gramStart"/>
+      <w:r>
+        <w:t>tablas empleados</w:t>
+      </w:r>
+      <w:proofErr w:type="gramEnd"/>
+      <w:r>
+        <w:t>, clientes, productos y ventas cumplen con la primera forma normal, ya que cada columna tiene un valor único. Por lo tanto, no es necesario realizar ninguna modificación en estas tablas.</w:t>
+      </w:r>
+    </w:p>
+    <w:p/>
+    <w:p>
+      <w:r>
+        <w:t xml:space="preserve">Sin embargo, la tabla servicios y citas contienen columnas repetidas. La tabla servicios tiene las columnas </w:t>
+      </w:r>
+      <w:proofErr w:type="spellStart"/>
+      <w:r>
+        <w:t>empleado_id</w:t>
+      </w:r>
+      <w:proofErr w:type="spellEnd"/>
+      <w:r>
+        <w:t xml:space="preserve"> y </w:t>
+      </w:r>
+      <w:proofErr w:type="spellStart"/>
+      <w:r>
+        <w:t>cliente_id</w:t>
+      </w:r>
+      <w:proofErr w:type="spellEnd"/>
+      <w:r>
+        <w:t xml:space="preserve">, que se refieren a las mismas entidades que las columnas ID de las tablas empleados y clientes, respectivamente. De manera similar, la tabla citas tiene las columnas </w:t>
+      </w:r>
+      <w:proofErr w:type="spellStart"/>
+      <w:r>
+        <w:t>cliente_id</w:t>
+      </w:r>
+      <w:proofErr w:type="spellEnd"/>
+      <w:r>
+        <w:t xml:space="preserve"> y </w:t>
+      </w:r>
+      <w:proofErr w:type="spellStart"/>
+      <w:r>
+        <w:t>empleado_id</w:t>
+      </w:r>
+      <w:proofErr w:type="spellEnd"/>
+      <w:r>
+        <w:t>, que se refieren a las mismas entidades que las columnas ID de las tablas clientes y empleados, respectivamente.</w:t>
+      </w:r>
+    </w:p>
+    <w:p/>
+    <w:p>
+      <w:r>
+        <w:t>Para cumplir con la primera forma normal, se debe crear una nueva tabla que contenga las columnas ID de las tablas empleados y clientes, y luego referenciar estas tablas desde las tablas servicios y citas.</w:t>
+      </w:r>
+    </w:p>
+    <w:p/>
+    <w:p>
+      <w:r>
+        <w:t xml:space="preserve">A </w:t>
+      </w:r>
+      <w:proofErr w:type="gramStart"/>
+      <w:r>
+        <w:t>continuación</w:t>
+      </w:r>
+      <w:proofErr w:type="gramEnd"/>
+      <w:r>
+        <w:t xml:space="preserve"> se muestra el código para crear las nuevas tablas:</w:t>
+      </w:r>
+    </w:p>
+    <w:p/>
+    <w:p>
+      <w:r>
+        <w:t xml:space="preserve">CREATE TABLE </w:t>
+      </w:r>
+      <w:proofErr w:type="spellStart"/>
+      <w:r>
+        <w:t>empleados_clientes</w:t>
+      </w:r>
+      <w:proofErr w:type="spellEnd"/>
+      <w:r>
+        <w:t xml:space="preserve"> (</w:t>
+      </w:r>
+    </w:p>
+    <w:p>
+      <w:r>
+        <w:t>ID INT NOT NULL AUTO_INCREMENT,</w:t>
+      </w:r>
+    </w:p>
+    <w:p>
+      <w:proofErr w:type="spellStart"/>
+      <w:r>
+        <w:t>empleado_id</w:t>
+      </w:r>
+      <w:proofErr w:type="spellEnd"/>
+      <w:r>
+        <w:t xml:space="preserve"> INT NOT NULL,</w:t>
+      </w:r>
+    </w:p>
+    <w:p>
+      <w:proofErr w:type="spellStart"/>
+      <w:r>
+        <w:t>cliente_id</w:t>
+      </w:r>
+      <w:proofErr w:type="spellEnd"/>
+      <w:r>
+        <w:t xml:space="preserve"> INT NOT NULL,</w:t>
+      </w:r>
+    </w:p>
+    <w:p>
+      <w:r>
+        <w:t>PRIMARY KEY (ID),</w:t>
+      </w:r>
+    </w:p>
+    <w:p>
+      <w:r>
+        <w:t>FOREIGN KEY (</w:t>
+      </w:r>
+      <w:proofErr w:type="spellStart"/>
+      <w:r>
+        <w:t>empleado_id</w:t>
+      </w:r>
+      <w:proofErr w:type="spellEnd"/>
+      <w:r>
+        <w:t xml:space="preserve">) REFERENCES </w:t>
+      </w:r>
+      <w:proofErr w:type="gramStart"/>
+      <w:r>
+        <w:t>empleados(</w:t>
+      </w:r>
+      <w:proofErr w:type="gramEnd"/>
+      <w:r>
+        <w:t>ID),</w:t>
+      </w:r>
+    </w:p>
+    <w:p>
+      <w:r>
+        <w:t>FOREIGN KEY (</w:t>
+      </w:r>
+      <w:proofErr w:type="spellStart"/>
+      <w:r>
+        <w:t>cliente_id</w:t>
+      </w:r>
+      <w:proofErr w:type="spellEnd"/>
+      <w:r>
+        <w:t xml:space="preserve">) REFERENCES </w:t>
+      </w:r>
+      <w:proofErr w:type="gramStart"/>
+      <w:r>
+        <w:t>clientes(</w:t>
+      </w:r>
+      <w:proofErr w:type="gramEnd"/>
+      <w:r>
+        <w:t>ID)</w:t>
+      </w:r>
+    </w:p>
+    <w:p>
+      <w:r>
+        <w:t>);</w:t>
+      </w:r>
+    </w:p>
+    <w:p/>
+    <w:p>
+      <w:r>
+        <w:lastRenderedPageBreak/>
+        <w:t>CREATE TABLE servicios (</w:t>
+      </w:r>
+    </w:p>
+    <w:p>
+      <w:r>
+        <w:t>ID INT NOT NULL AUTO_INCREMENT,</w:t>
+      </w:r>
+    </w:p>
+    <w:p>
+      <w:proofErr w:type="spellStart"/>
+      <w:r>
+        <w:t>empleado_cliente_id</w:t>
+      </w:r>
+      <w:proofErr w:type="spellEnd"/>
+      <w:r>
+        <w:t xml:space="preserve"> INT NOT NULL,</w:t>
+      </w:r>
+    </w:p>
+    <w:p>
+      <w:proofErr w:type="spellStart"/>
+      <w:r>
+        <w:t>productos_consumidos</w:t>
+      </w:r>
+      <w:proofErr w:type="spellEnd"/>
+      <w:r>
+        <w:t xml:space="preserve"> </w:t>
+      </w:r>
+      <w:proofErr w:type="gramStart"/>
+      <w:r>
+        <w:t>VARCHAR(</w:t>
+      </w:r>
+      <w:proofErr w:type="gramEnd"/>
+      <w:r>
+        <w:t>100),</w:t>
+      </w:r>
+    </w:p>
+    <w:p>
+      <w:proofErr w:type="spellStart"/>
+      <w:r>
+        <w:t>duracion_procedimiento</w:t>
+      </w:r>
+      <w:proofErr w:type="spellEnd"/>
+      <w:r>
+        <w:t xml:space="preserve"> INT,</w:t>
+      </w:r>
+    </w:p>
+    <w:p>
+      <w:r>
+        <w:t>fecha DATE,</w:t>
+      </w:r>
+    </w:p>
+    <w:p>
+      <w:r>
+        <w:t>PRIMARY KEY (ID),</w:t>
+      </w:r>
+    </w:p>
+    <w:p>
+      <w:r>
+        <w:t>FOREIGN KEY (</w:t>
+      </w:r>
+      <w:proofErr w:type="spellStart"/>
+      <w:r>
+        <w:t>empleado_cliente_id</w:t>
+      </w:r>
+      <w:proofErr w:type="spellEnd"/>
+      <w:r>
+        <w:t xml:space="preserve">) REFERENCES </w:t>
+      </w:r>
+      <w:proofErr w:type="spellStart"/>
+      <w:r>
+        <w:t>empleados_</w:t>
+      </w:r>
+      <w:proofErr w:type="gramStart"/>
+      <w:r>
+        <w:t>clientes</w:t>
+      </w:r>
+      <w:proofErr w:type="spellEnd"/>
+      <w:r>
+        <w:t>(</w:t>
+      </w:r>
+      <w:proofErr w:type="gramEnd"/>
+      <w:r>
+        <w:t>ID)</w:t>
+      </w:r>
+    </w:p>
+    <w:p>
+      <w:r>
+        <w:t>);</w:t>
+      </w:r>
+    </w:p>
+    <w:p/>
+    <w:p>
+      <w:r>
+        <w:t>CREATE TABLE citas (</w:t>
+      </w:r>
+    </w:p>
+    <w:p>
+      <w:r>
+        <w:t>ID INT NOT NULL AUTO_INCREMENT,</w:t>
+      </w:r>
+    </w:p>
+    <w:p>
+      <w:proofErr w:type="spellStart"/>
+      <w:r>
+        <w:t>empleado_cliente_id</w:t>
+      </w:r>
+      <w:proofErr w:type="spellEnd"/>
+      <w:r>
+        <w:t xml:space="preserve"> INT NOT NULL,</w:t>
+      </w:r>
+    </w:p>
+    <w:p>
+      <w:proofErr w:type="spellStart"/>
+      <w:r>
+        <w:t>fecha_hora</w:t>
+      </w:r>
+      <w:proofErr w:type="spellEnd"/>
+      <w:r>
+        <w:t xml:space="preserve"> DATETIME NOT NULL,</w:t>
+      </w:r>
+    </w:p>
+    <w:p>
+      <w:r>
+        <w:t>PRIMARY KEY (ID),</w:t>
+      </w:r>
+    </w:p>
+    <w:p>
+      <w:r>
+        <w:t>FOREIGN KEY (</w:t>
+      </w:r>
+      <w:proofErr w:type="spellStart"/>
+      <w:r>
+        <w:t>empleado_cliente_id</w:t>
+      </w:r>
+      <w:proofErr w:type="spellEnd"/>
+      <w:r>
+        <w:t xml:space="preserve">) REFERENCES </w:t>
+      </w:r>
+      <w:proofErr w:type="spellStart"/>
+      <w:r>
+        <w:t>empleados_</w:t>
+      </w:r>
+      <w:proofErr w:type="gramStart"/>
+      <w:r>
+        <w:t>clientes</w:t>
+      </w:r>
+      <w:proofErr w:type="spellEnd"/>
+      <w:r>
+        <w:t>(</w:t>
+      </w:r>
+      <w:proofErr w:type="gramEnd"/>
+      <w:r>
+        <w:t>ID)</w:t>
+      </w:r>
+    </w:p>
+    <w:p>
+      <w:r>
+        <w:t>);</w:t>
+      </w:r>
+    </w:p>
+    <w:p/>
+    <w:p>
+      <w:r>
+        <w:t xml:space="preserve">En la tabla </w:t>
+      </w:r>
+      <w:proofErr w:type="spellStart"/>
+      <w:r>
+        <w:t>empleados_clientes</w:t>
+      </w:r>
+      <w:proofErr w:type="spellEnd"/>
+      <w:r>
+        <w:t>, se han eliminado las columnas cedula, nombre y especialidad, ya que estas columnas se encuentran en las tablas empleados y clientes. En su lugar, se ha agregado una nueva columna ID para identificar la relación entre empleados y clientes.</w:t>
+      </w:r>
+    </w:p>
+    <w:p/>
+    <w:p>
+      <w:r>
+        <w:t xml:space="preserve">En las tablas servicios y citas, se ha agregado una nueva columna </w:t>
+      </w:r>
+      <w:proofErr w:type="spellStart"/>
+      <w:r>
+        <w:t>empleado_cliente_id</w:t>
+      </w:r>
+      <w:proofErr w:type="spellEnd"/>
+      <w:r>
+        <w:t xml:space="preserve"> para referenciar a la tabla </w:t>
+      </w:r>
+      <w:proofErr w:type="spellStart"/>
+      <w:r>
+        <w:t>empleados_clientes</w:t>
+      </w:r>
+      <w:proofErr w:type="spellEnd"/>
+      <w:r>
+        <w:t xml:space="preserve">. Además, se han eliminado las columnas </w:t>
+      </w:r>
+      <w:proofErr w:type="spellStart"/>
+      <w:r>
+        <w:t>empleado_id</w:t>
+      </w:r>
+      <w:proofErr w:type="spellEnd"/>
+      <w:r>
+        <w:t xml:space="preserve"> y </w:t>
+      </w:r>
+      <w:proofErr w:type="spellStart"/>
+      <w:r>
+        <w:t>cliente_id</w:t>
+      </w:r>
+      <w:proofErr w:type="spellEnd"/>
+      <w:r>
+        <w:t>.</w:t>
+      </w:r>
+    </w:p>
+    <w:p/>
+    <w:p>
+      <w:r>
+        <w:t xml:space="preserve">De esta manera, se ha aplicado la primera forma normal a la base de datos </w:t>
+      </w:r>
+      <w:proofErr w:type="spellStart"/>
+      <w:r>
+        <w:t>barberia</w:t>
+      </w:r>
+      <w:proofErr w:type="spellEnd"/>
+      <w:r>
+        <w:t>.</w:t>
+      </w:r>
+    </w:p>
+    <w:p/>
+    <w:p>
+      <w:r>
+        <w:t>Para aplicar la Segunda Forma Normal (2FN) a la base de datos "</w:t>
+      </w:r>
+      <w:proofErr w:type="spellStart"/>
+      <w:r>
+        <w:t>barberia</w:t>
+      </w:r>
+      <w:proofErr w:type="spellEnd"/>
+      <w:r>
+        <w:t xml:space="preserve">", primero debemos verificar si existe alguna tabla con dependencias parciales en sus columnas. En este caso, la única tabla que puede presentar este problema es la tabla "servicios", ya que la columna </w:t>
+      </w:r>
+      <w:r>
+        <w:lastRenderedPageBreak/>
+        <w:t>"</w:t>
+      </w:r>
+      <w:proofErr w:type="spellStart"/>
+      <w:r>
+        <w:t>productos_consumidos</w:t>
+      </w:r>
+      <w:proofErr w:type="spellEnd"/>
+      <w:r>
+        <w:t>" depende funcionalmente del identificador del servicio y no del identificador de producto. Esto puede causar redundancia de datos si un mismo producto se consume en múltiples servicios.</w:t>
+      </w:r>
+    </w:p>
+    <w:p/>
+    <w:p>
+      <w:r>
+        <w:t>Por lo tanto, podemos aplicar la 2FN descomponiendo la tabla "servicios" en dos tablas: "servicios" y "</w:t>
+      </w:r>
+      <w:proofErr w:type="spellStart"/>
+      <w:r>
+        <w:t>consumo_productos</w:t>
+      </w:r>
+      <w:proofErr w:type="spellEnd"/>
+      <w:r>
+        <w:t>". La tabla "servicios" contendrá solo la información relacionada con el servicio, mientras que la tabla "</w:t>
+      </w:r>
+      <w:proofErr w:type="spellStart"/>
+      <w:r>
+        <w:t>consumo_productos</w:t>
+      </w:r>
+      <w:proofErr w:type="spellEnd"/>
+      <w:r>
+        <w:t>" contendrá la información de los productos consumidos en cada servicio.</w:t>
+      </w:r>
+    </w:p>
+    <w:p/>
+    <w:p>
+      <w:r>
+        <w:t>A continuación, mostramos el código SQL para crear las nuevas tablas:</w:t>
+      </w:r>
+    </w:p>
+    <w:p/>
+    <w:p>
+      <w:r>
+        <w:t>CREATE TABLE servicios (</w:t>
+      </w:r>
+    </w:p>
+    <w:p>
+      <w:r>
+        <w:t xml:space="preserve">    ID INT NOT NULL AUTO_INCREMENT,</w:t>
+      </w:r>
+    </w:p>
+    <w:p>
+      <w:r>
+        <w:t xml:space="preserve">    </w:t>
+      </w:r>
+      <w:proofErr w:type="spellStart"/>
+      <w:r>
+        <w:t>empleado_id</w:t>
+      </w:r>
+      <w:proofErr w:type="spellEnd"/>
+      <w:r>
+        <w:t xml:space="preserve"> INT NOT NULL,</w:t>
+      </w:r>
+    </w:p>
+    <w:p>
+      <w:r>
+        <w:t xml:space="preserve">    </w:t>
+      </w:r>
+      <w:proofErr w:type="spellStart"/>
+      <w:r>
+        <w:t>cliente_id</w:t>
+      </w:r>
+      <w:proofErr w:type="spellEnd"/>
+      <w:r>
+        <w:t xml:space="preserve"> INT NOT NULL,</w:t>
+      </w:r>
+    </w:p>
+    <w:p>
+      <w:r>
+        <w:t xml:space="preserve">    </w:t>
+      </w:r>
+      <w:proofErr w:type="spellStart"/>
+      <w:r>
+        <w:t>duracion_procedimiento</w:t>
+      </w:r>
+      <w:proofErr w:type="spellEnd"/>
+      <w:r>
+        <w:t xml:space="preserve"> INT,</w:t>
+      </w:r>
+    </w:p>
+    <w:p>
+      <w:r>
+        <w:t xml:space="preserve">    fecha DATE,</w:t>
+      </w:r>
+    </w:p>
+    <w:p>
+      <w:r>
+        <w:t xml:space="preserve">    PRIMARY KEY (ID),</w:t>
+      </w:r>
+    </w:p>
+    <w:p>
+      <w:r>
+        <w:t xml:space="preserve">    FOREIGN KEY (</w:t>
+      </w:r>
+      <w:proofErr w:type="spellStart"/>
+      <w:r>
+        <w:t>empleado_id</w:t>
+      </w:r>
+      <w:proofErr w:type="spellEnd"/>
+      <w:r>
+        <w:t xml:space="preserve">) REFERENCES </w:t>
+      </w:r>
+      <w:proofErr w:type="gramStart"/>
+      <w:r>
+        <w:t>empleados(</w:t>
+      </w:r>
+      <w:proofErr w:type="gramEnd"/>
+      <w:r>
+        <w:t>ID),</w:t>
+      </w:r>
+    </w:p>
+    <w:p>
+      <w:r>
+        <w:t xml:space="preserve">    FOREIGN KEY (</w:t>
+      </w:r>
+      <w:proofErr w:type="spellStart"/>
+      <w:r>
+        <w:t>cliente_id</w:t>
+      </w:r>
+      <w:proofErr w:type="spellEnd"/>
+      <w:r>
+        <w:t xml:space="preserve">) REFERENCES </w:t>
+      </w:r>
+      <w:proofErr w:type="gramStart"/>
+      <w:r>
+        <w:t>clientes(</w:t>
+      </w:r>
+      <w:proofErr w:type="gramEnd"/>
+      <w:r>
+        <w:t>ID)</w:t>
+      </w:r>
+    </w:p>
+    <w:p>
+      <w:r>
+        <w:t>);</w:t>
+      </w:r>
+    </w:p>
+    <w:p/>
+    <w:p>
+      <w:r>
+        <w:t xml:space="preserve">CREATE TABLE </w:t>
+      </w:r>
+      <w:proofErr w:type="spellStart"/>
+      <w:r>
+        <w:t>consumo_productos</w:t>
+      </w:r>
+      <w:proofErr w:type="spellEnd"/>
+      <w:r>
+        <w:t xml:space="preserve"> (</w:t>
+      </w:r>
+    </w:p>
+    <w:p>
+      <w:r>
+        <w:t xml:space="preserve">    </w:t>
+      </w:r>
+      <w:proofErr w:type="spellStart"/>
+      <w:r>
+        <w:t>servicio_id</w:t>
+      </w:r>
+      <w:proofErr w:type="spellEnd"/>
+      <w:r>
+        <w:t xml:space="preserve"> INT NOT NULL,</w:t>
+      </w:r>
+    </w:p>
+    <w:p>
+      <w:r>
+        <w:t xml:space="preserve">    </w:t>
+      </w:r>
+      <w:proofErr w:type="spellStart"/>
+      <w:r>
+        <w:t>producto_id</w:t>
+      </w:r>
+      <w:proofErr w:type="spellEnd"/>
+      <w:r>
+        <w:t xml:space="preserve"> INT NOT NULL,</w:t>
+      </w:r>
+    </w:p>
+    <w:p>
+      <w:r>
+        <w:t xml:space="preserve">    cantidad INT NOT NULL,</w:t>
+      </w:r>
+    </w:p>
+    <w:p>
+      <w:r>
+        <w:t xml:space="preserve">    PRIMARY KEY (</w:t>
+      </w:r>
+      <w:proofErr w:type="spellStart"/>
+      <w:r>
+        <w:t>servicio_id</w:t>
+      </w:r>
+      <w:proofErr w:type="spellEnd"/>
+      <w:r>
+        <w:t xml:space="preserve">, </w:t>
+      </w:r>
+      <w:proofErr w:type="spellStart"/>
+      <w:r>
+        <w:t>producto_id</w:t>
+      </w:r>
+      <w:proofErr w:type="spellEnd"/>
+      <w:r>
+        <w:t>),</w:t>
+      </w:r>
+    </w:p>
+    <w:p>
+      <w:r>
+        <w:t xml:space="preserve">    FOREIGN KEY (</w:t>
+      </w:r>
+      <w:proofErr w:type="spellStart"/>
+      <w:r>
+        <w:t>servicio_id</w:t>
+      </w:r>
+      <w:proofErr w:type="spellEnd"/>
+      <w:r>
+        <w:t xml:space="preserve">) REFERENCES </w:t>
+      </w:r>
+      <w:proofErr w:type="gramStart"/>
+      <w:r>
+        <w:t>servicios(</w:t>
+      </w:r>
+      <w:proofErr w:type="gramEnd"/>
+      <w:r>
+        <w:t>ID),</w:t>
+      </w:r>
+    </w:p>
+    <w:p>
+      <w:r>
+        <w:t xml:space="preserve">    FOREIGN KEY (</w:t>
+      </w:r>
+      <w:proofErr w:type="spellStart"/>
+      <w:r>
+        <w:t>producto_id</w:t>
+      </w:r>
+      <w:proofErr w:type="spellEnd"/>
+      <w:r>
+        <w:t xml:space="preserve">) REFERENCES </w:t>
+      </w:r>
+      <w:proofErr w:type="gramStart"/>
+      <w:r>
+        <w:t>productos(</w:t>
+      </w:r>
+      <w:proofErr w:type="gramEnd"/>
+      <w:r>
+        <w:t>REF)</w:t>
+      </w:r>
+    </w:p>
+    <w:p>
+      <w:r>
+        <w:t>);</w:t>
+      </w:r>
+    </w:p>
+    <w:p/>
+    <w:p>
+      <w:r>
+        <w:lastRenderedPageBreak/>
+        <w:t>Después de aplicar la segunda forma normal, en este caso no es necesario aplicar la tercera forma normal ya que todas las tablas cumplen con las condiciones de esta forma normal. Las tablas tienen claves primarias únicas y no hay dependencias transitivas.</w:t>
+      </w:r>
+    </w:p>
+    <w:p/>
+    <w:p>
+      <w:r>
+        <w:t>Barberia normalizada</w:t>
+      </w:r>
+    </w:p>
+    <w:p/>
+    <w:p>
+      <w:r>
+        <w:rPr>
+          <w:noProof/>
+        </w:rPr>
+        <w:drawing>
+          <wp:inline distT="0" distB="0" distL="0" distR="0" wp14:anchorId="6931A522" wp14:editId="39179904">
+            <wp:extent cx="5612130" cy="3510915"/>
+            <wp:effectExtent l="0" t="0" r="7620" b="0"/>
+            <wp:docPr id="5" name="Imagen 5"/>
+            <wp:cNvGraphicFramePr>
+              <a:graphicFrameLocks xmlns:a="http://schemas.openxmlformats.org/drawingml/2006/main" noChangeAspect="1"/>
+            </wp:cNvGraphicFramePr>
+            <a:graphic xmlns:a="http://schemas.openxmlformats.org/drawingml/2006/main">
+              <a:graphicData uri="http://schemas.openxmlformats.org/drawingml/2006/picture">
+                <pic:pic xmlns:pic="http://schemas.openxmlformats.org/drawingml/2006/picture">
+                  <pic:nvPicPr>
+                    <pic:cNvPr id="1" name=""/>
+                    <pic:cNvPicPr/>
+                  </pic:nvPicPr>
+                  <pic:blipFill>
+                    <a:blip r:embed="rId7"/>
+                    <a:stretch>
+                      <a:fillRect/>
+                    </a:stretch>
+                  </pic:blipFill>
+                  <pic:spPr>
+                    <a:xfrm>
+                      <a:off x="0" y="0"/>
+                      <a:ext cx="5612130" cy="3510915"/>
+                    </a:xfrm>
+                    <a:prstGeom prst="rect">
+                      <a:avLst/>
+                    </a:prstGeom>
+                  </pic:spPr>
+                </pic:pic>
+              </a:graphicData>
+            </a:graphic>
+          </wp:inline>
+        </w:drawing>
+      </w:r>
+    </w:p>
+    <w:p/>
+    <w:p/>
     <w:sectPr>
       <w:pgSz w:w="12240" w:h="15840"/>
       <w:pgMar w:top="1417" w:right="1701" w:bottom="1417" w:left="1701" w:header="708" w:footer="708" w:gutter="0"/>

</xml_diff>